<commit_message>
vault backup: 2024-04-10 15:04:07
</commit_message>
<xml_diff>
--- a/Vakken/Blok 2/Scriptie/Standard_EUR_Informed_Consent_Form_template_v.0.2._201703.docx
+++ b/Vakken/Blok 2/Scriptie/Standard_EUR_Informed_Consent_Form_template_v.0.2._201703.docx
@@ -1,111 +1,7 @@
 
 <file path=word/document.xml><?xml version="1.0" encoding="utf-8"?>
-<w:document xmlns:wpc="http://schemas.microsoft.com/office/word/2010/wordprocessingCanvas" xmlns:mc="http://schemas.openxmlformats.org/markup-compatibility/2006" xmlns:o="urn:schemas-microsoft-com:office:office" xmlns:r="http://schemas.openxmlformats.org/officeDocument/2006/relationships" xmlns:m="http://schemas.openxmlformats.org/officeDocument/2006/math" xmlns:v="urn:schemas-microsoft-com:vml" xmlns:wp14="http://schemas.microsoft.com/office/word/2010/wordprocessingDrawing" xmlns:wp="http://schemas.openxmlformats.org/drawingml/2006/wordprocessingDrawing" xmlns:w10="urn:schemas-microsoft-com:office:word" xmlns:w="http://schemas.openxmlformats.org/wordprocessingml/2006/main" xmlns:w14="http://schemas.microsoft.com/office/word/2010/wordml" xmlns:w15="http://schemas.microsoft.com/office/word/2012/wordml" xmlns:wpg="http://schemas.microsoft.com/office/word/2010/wordprocessingGroup" xmlns:wpi="http://schemas.microsoft.com/office/word/2010/wordprocessingInk" xmlns:wne="http://schemas.microsoft.com/office/word/2006/wordml" xmlns:wps="http://schemas.microsoft.com/office/word/2010/wordprocessingShape" mc:Ignorable="w14 w15 wp14">
+<w:document xmlns:wpc="http://schemas.microsoft.com/office/word/2010/wordprocessingCanvas" xmlns:cx="http://schemas.microsoft.com/office/drawing/2014/chartex" xmlns:cx1="http://schemas.microsoft.com/office/drawing/2015/9/8/chartex" xmlns:cx2="http://schemas.microsoft.com/office/drawing/2015/10/21/chartex" xmlns:cx3="http://schemas.microsoft.com/office/drawing/2016/5/9/chartex" xmlns:cx4="http://schemas.microsoft.com/office/drawing/2016/5/10/chartex" xmlns:cx5="http://schemas.microsoft.com/office/drawing/2016/5/11/chartex" xmlns:cx6="http://schemas.microsoft.com/office/drawing/2016/5/12/chartex" xmlns:cx7="http://schemas.microsoft.com/office/drawing/2016/5/13/chartex" xmlns:cx8="http://schemas.microsoft.com/office/drawing/2016/5/14/chartex" xmlns:mc="http://schemas.openxmlformats.org/markup-compatibility/2006" xmlns:aink="http://schemas.microsoft.com/office/drawing/2016/ink" xmlns:am3d="http://schemas.microsoft.com/office/drawing/2017/model3d" xmlns:o="urn:schemas-microsoft-com:office:office" xmlns:oel="http://schemas.microsoft.com/office/2019/extlst" xmlns:r="http://schemas.openxmlformats.org/officeDocument/2006/relationships" xmlns:m="http://schemas.openxmlformats.org/officeDocument/2006/math" xmlns:v="urn:schemas-microsoft-com:vml" xmlns:wp14="http://schemas.microsoft.com/office/word/2010/wordprocessingDrawing" xmlns:wp="http://schemas.openxmlformats.org/drawingml/2006/wordprocessingDrawing" xmlns:w10="urn:schemas-microsoft-com:office:word" xmlns:w="http://schemas.openxmlformats.org/wordprocessingml/2006/main" xmlns:w14="http://schemas.microsoft.com/office/word/2010/wordml" xmlns:w15="http://schemas.microsoft.com/office/word/2012/wordml" xmlns:w16cex="http://schemas.microsoft.com/office/word/2018/wordml/cex" xmlns:w16cid="http://schemas.microsoft.com/office/word/2016/wordml/cid" xmlns:w16="http://schemas.microsoft.com/office/word/2018/wordml" xmlns:w16sdtdh="http://schemas.microsoft.com/office/word/2020/wordml/sdtdatahash" xmlns:w16se="http://schemas.microsoft.com/office/word/2015/wordml/symex" xmlns:wpg="http://schemas.microsoft.com/office/word/2010/wordprocessingGroup" xmlns:wpi="http://schemas.microsoft.com/office/word/2010/wordprocessingInk" xmlns:wne="http://schemas.microsoft.com/office/word/2006/wordml" xmlns:wps="http://schemas.microsoft.com/office/word/2010/wordprocessingShape" mc:Ignorable="w14 w15 w16se w16cid w16 w16cex w16sdtdh wp14">
   <w:body>
-    <w:p>
-      <w:pPr>
-        <w:pStyle w:val="BodyA"/>
-        <w:shd w:val="clear" w:color="auto" w:fill="70AD47"/>
-        <w:tabs>
-          <w:tab w:val="left" w:pos="720"/>
-          <w:tab w:val="left" w:pos="1440"/>
-          <w:tab w:val="left" w:pos="2160"/>
-          <w:tab w:val="left" w:pos="2880"/>
-          <w:tab w:val="left" w:pos="3600"/>
-          <w:tab w:val="left" w:pos="4320"/>
-          <w:tab w:val="left" w:pos="5040"/>
-          <w:tab w:val="left" w:pos="5760"/>
-          <w:tab w:val="left" w:pos="6480"/>
-          <w:tab w:val="left" w:pos="7200"/>
-          <w:tab w:val="left" w:pos="7920"/>
-          <w:tab w:val="left" w:pos="8564"/>
-        </w:tabs>
-        <w:spacing w:line="276" w:lineRule="auto"/>
-        <w:rPr>
-          <w:rFonts w:ascii="Trebuchet MS" w:eastAsia="Trebuchet MS" w:hAnsi="Trebuchet MS" w:cs="Trebuchet MS"/>
-          <w:sz w:val="18"/>
-          <w:szCs w:val="18"/>
-        </w:rPr>
-      </w:pPr>
-      <w:bookmarkStart w:id="0" w:name="_GoBack"/>
-      <w:bookmarkEnd w:id="0"/>
-      <w:r>
-        <w:rPr>
-          <w:rFonts w:ascii="Calibri" w:eastAsia="Calibri" w:hAnsi="Calibri" w:cs="Calibri"/>
-          <w:i/>
-          <w:iCs/>
-          <w:sz w:val="18"/>
-          <w:szCs w:val="18"/>
-        </w:rPr>
-        <w:t xml:space="preserve">This template is intended for creating </w:t>
-      </w:r>
-      <w:r>
-        <w:rPr>
-          <w:rFonts w:ascii="Trebuchet MS" w:hAnsi="Trebuchet MS"/>
-          <w:sz w:val="18"/>
-          <w:szCs w:val="18"/>
-        </w:rPr>
-        <w:t>the Informed Consent Form for your research.</w:t>
-      </w:r>
-    </w:p>
-    <w:p>
-      <w:pPr>
-        <w:pStyle w:val="BodyA"/>
-        <w:shd w:val="clear" w:color="auto" w:fill="70AD47"/>
-        <w:tabs>
-          <w:tab w:val="left" w:pos="720"/>
-          <w:tab w:val="left" w:pos="1440"/>
-          <w:tab w:val="left" w:pos="2160"/>
-          <w:tab w:val="left" w:pos="2880"/>
-          <w:tab w:val="left" w:pos="3600"/>
-          <w:tab w:val="left" w:pos="4320"/>
-          <w:tab w:val="left" w:pos="5040"/>
-          <w:tab w:val="left" w:pos="5760"/>
-          <w:tab w:val="left" w:pos="6480"/>
-          <w:tab w:val="left" w:pos="7200"/>
-          <w:tab w:val="left" w:pos="7920"/>
-          <w:tab w:val="left" w:pos="8564"/>
-        </w:tabs>
-        <w:spacing w:line="276" w:lineRule="auto"/>
-        <w:rPr>
-          <w:rStyle w:val="None"/>
-          <w:rFonts w:ascii="Calibri" w:eastAsia="Calibri" w:hAnsi="Calibri" w:cs="Calibri"/>
-          <w:i/>
-          <w:iCs/>
-          <w:sz w:val="22"/>
-          <w:szCs w:val="22"/>
-        </w:rPr>
-      </w:pPr>
-      <w:r>
-        <w:rPr>
-          <w:rFonts w:ascii="Calibri" w:eastAsia="Calibri" w:hAnsi="Calibri" w:cs="Calibri"/>
-          <w:i/>
-          <w:iCs/>
-          <w:sz w:val="18"/>
-          <w:szCs w:val="18"/>
-        </w:rPr>
-        <w:t xml:space="preserve">For further support, please contact Marlon Domingus at </w:t>
-      </w:r>
-      <w:hyperlink r:id="rId6" w:history="1">
-        <w:r>
-          <w:rPr>
-            <w:rStyle w:val="Hyperlink0"/>
-          </w:rPr>
-          <w:t>domingus@ubib.eur.nl</w:t>
-        </w:r>
-      </w:hyperlink>
-      <w:r>
-        <w:rPr>
-          <w:rStyle w:val="None"/>
-          <w:rFonts w:ascii="Calibri" w:eastAsia="Calibri" w:hAnsi="Calibri" w:cs="Calibri"/>
-          <w:i/>
-          <w:iCs/>
-          <w:sz w:val="18"/>
-          <w:szCs w:val="18"/>
-        </w:rPr>
-        <w:t xml:space="preserve"> </w:t>
-      </w:r>
-    </w:p>
     <w:p>
       <w:pPr>
         <w:pStyle w:val="BodyA"/>
@@ -282,7 +178,7 @@
                 <w:szCs w:val="22"/>
                 <w:lang w:val="en-US"/>
               </w:rPr>
-              <w:t>Project Title</w:t>
+              <w:t>Titel</w:t>
             </w:r>
           </w:p>
         </w:tc>
@@ -331,19 +227,7 @@
                 <w:u w:color="848484"/>
                 <w:lang w:val="en-US"/>
               </w:rPr>
-              <w:t xml:space="preserve">[COMPLETION </w:t>
-            </w:r>
-            <w:r>
-              <w:rPr>
-                <w:rStyle w:val="None"/>
-                <w:rFonts w:ascii="Calibri" w:eastAsia="Calibri" w:hAnsi="Calibri" w:cs="Calibri"/>
-                <w:color w:val="848484"/>
-                <w:sz w:val="22"/>
-                <w:szCs w:val="22"/>
-                <w:u w:color="848484"/>
-                <w:lang w:val="en-US"/>
-              </w:rPr>
-              <w:t>BY PRINCIPAL INVESTIGATOR]</w:t>
+              <w:t>Interview Hans Schuurman</w:t>
             </w:r>
           </w:p>
         </w:tc>
@@ -447,7 +331,7 @@
                 <w:u w:color="848484"/>
                 <w:lang w:val="en-US"/>
               </w:rPr>
-              <w:t>[COMPLETION BY PRINCIPAL INVESTIGATOR]</w:t>
+              <w:t>JNM pre-master</w:t>
             </w:r>
             <w:r>
               <w:rPr>
@@ -663,7 +547,17 @@
                 <w:u w:color="848484"/>
                 <w:lang w:val="en-US"/>
               </w:rPr>
-              <w:t xml:space="preserve">[COMPLETION BY PRINCIPAL </w:t>
+              <w:t>[COMPLETION BY PRINCIPAL INVESTIGATOR]</w:t>
+            </w:r>
+            <w:r>
+              <w:rPr>
+                <w:rStyle w:val="None"/>
+                <w:rFonts w:ascii="Calibri" w:eastAsia="Calibri" w:hAnsi="Calibri" w:cs="Calibri"/>
+                <w:sz w:val="22"/>
+                <w:szCs w:val="22"/>
+                <w:lang w:val="en-US"/>
+              </w:rPr>
+              <w:t>. Sample questions include: “</w:t>
             </w:r>
             <w:r>
               <w:rPr>
@@ -675,28 +569,6 @@
                 <w:u w:color="848484"/>
                 <w:lang w:val="en-US"/>
               </w:rPr>
-              <w:t>INVESTIGATOR]</w:t>
-            </w:r>
-            <w:r>
-              <w:rPr>
-                <w:rStyle w:val="None"/>
-                <w:rFonts w:ascii="Calibri" w:eastAsia="Calibri" w:hAnsi="Calibri" w:cs="Calibri"/>
-                <w:sz w:val="22"/>
-                <w:szCs w:val="22"/>
-                <w:lang w:val="en-US"/>
-              </w:rPr>
-              <w:t>. Sample questions include: “</w:t>
-            </w:r>
-            <w:r>
-              <w:rPr>
-                <w:rStyle w:val="None"/>
-                <w:rFonts w:ascii="Calibri" w:eastAsia="Calibri" w:hAnsi="Calibri" w:cs="Calibri"/>
-                <w:color w:val="848484"/>
-                <w:sz w:val="22"/>
-                <w:szCs w:val="22"/>
-                <w:u w:color="848484"/>
-                <w:lang w:val="en-US"/>
-              </w:rPr>
               <w:t>[COMPLETION BY PRINCIPAL INVESTIGATOR]</w:t>
             </w:r>
             <w:r>
@@ -728,15 +600,6 @@
                 <w:lang w:val="en-US"/>
               </w:rPr>
               <w:br/>
-            </w:r>
-            <w:r>
-              <w:rPr>
-                <w:rStyle w:val="None"/>
-                <w:rFonts w:ascii="Calibri" w:eastAsia="Calibri" w:hAnsi="Calibri" w:cs="Calibri"/>
-                <w:sz w:val="22"/>
-                <w:szCs w:val="22"/>
-                <w:lang w:val="en-US"/>
-              </w:rPr>
               <w:t xml:space="preserve">You must be at least 18 years old </w:t>
             </w:r>
             <w:r>
@@ -872,17 +735,7 @@
                 <w:szCs w:val="22"/>
                 <w:lang w:val="en-US"/>
               </w:rPr>
-              <w:t xml:space="preserve">There are no </w:t>
-            </w:r>
-            <w:r>
-              <w:rPr>
-                <w:rStyle w:val="None"/>
-                <w:rFonts w:ascii="Calibri" w:eastAsia="Calibri" w:hAnsi="Calibri" w:cs="Calibri"/>
-                <w:sz w:val="22"/>
-                <w:szCs w:val="22"/>
-                <w:lang w:val="en-US"/>
-              </w:rPr>
-              <w:t>obvious physical, legal or economic risks associated with participating in this study. You do not have to answer any questions you do not wish to answer. Your participation is voluntary and you are free to discontinue your participation at any time.</w:t>
+              <w:t>There are no obvious physical, legal or economic risks associated with participating in this study. You do not have to answer any questions you do not wish to answer. Your participation is voluntary and you are free to discontinue your participation at any time.</w:t>
             </w:r>
           </w:p>
         </w:tc>
@@ -996,7 +849,117 @@
                 <w:szCs w:val="22"/>
                 <w:lang w:val="en-US"/>
               </w:rPr>
-              <w:t xml:space="preserve">Participation in this study does not guarantee any beneficial results to you. As a result of participating you may better understand [Verder in te vullen door onderzoeker, indien van toepassing]. </w:t>
+              <w:t xml:space="preserve">Participation in this study does not guarantee any beneficial results to you. As a result of participating you may better understand [Verder in </w:t>
+            </w:r>
+            <w:proofErr w:type="spellStart"/>
+            <w:r>
+              <w:rPr>
+                <w:rStyle w:val="None"/>
+                <w:rFonts w:ascii="Calibri" w:eastAsia="Calibri" w:hAnsi="Calibri" w:cs="Calibri"/>
+                <w:sz w:val="22"/>
+                <w:szCs w:val="22"/>
+                <w:lang w:val="en-US"/>
+              </w:rPr>
+              <w:t>te</w:t>
+            </w:r>
+            <w:proofErr w:type="spellEnd"/>
+            <w:r>
+              <w:rPr>
+                <w:rStyle w:val="None"/>
+                <w:rFonts w:ascii="Calibri" w:eastAsia="Calibri" w:hAnsi="Calibri" w:cs="Calibri"/>
+                <w:sz w:val="22"/>
+                <w:szCs w:val="22"/>
+                <w:lang w:val="en-US"/>
+              </w:rPr>
+              <w:t xml:space="preserve"> </w:t>
+            </w:r>
+            <w:proofErr w:type="spellStart"/>
+            <w:r>
+              <w:rPr>
+                <w:rStyle w:val="None"/>
+                <w:rFonts w:ascii="Calibri" w:eastAsia="Calibri" w:hAnsi="Calibri" w:cs="Calibri"/>
+                <w:sz w:val="22"/>
+                <w:szCs w:val="22"/>
+                <w:lang w:val="en-US"/>
+              </w:rPr>
+              <w:t>vullen</w:t>
+            </w:r>
+            <w:proofErr w:type="spellEnd"/>
+            <w:r>
+              <w:rPr>
+                <w:rStyle w:val="None"/>
+                <w:rFonts w:ascii="Calibri" w:eastAsia="Calibri" w:hAnsi="Calibri" w:cs="Calibri"/>
+                <w:sz w:val="22"/>
+                <w:szCs w:val="22"/>
+                <w:lang w:val="en-US"/>
+              </w:rPr>
+              <w:t xml:space="preserve"> door </w:t>
+            </w:r>
+            <w:proofErr w:type="spellStart"/>
+            <w:r>
+              <w:rPr>
+                <w:rStyle w:val="None"/>
+                <w:rFonts w:ascii="Calibri" w:eastAsia="Calibri" w:hAnsi="Calibri" w:cs="Calibri"/>
+                <w:sz w:val="22"/>
+                <w:szCs w:val="22"/>
+                <w:lang w:val="en-US"/>
+              </w:rPr>
+              <w:t>onderzoeker</w:t>
+            </w:r>
+            <w:proofErr w:type="spellEnd"/>
+            <w:r>
+              <w:rPr>
+                <w:rStyle w:val="None"/>
+                <w:rFonts w:ascii="Calibri" w:eastAsia="Calibri" w:hAnsi="Calibri" w:cs="Calibri"/>
+                <w:sz w:val="22"/>
+                <w:szCs w:val="22"/>
+                <w:lang w:val="en-US"/>
+              </w:rPr>
+              <w:t xml:space="preserve">, </w:t>
+            </w:r>
+            <w:proofErr w:type="spellStart"/>
+            <w:r>
+              <w:rPr>
+                <w:rStyle w:val="None"/>
+                <w:rFonts w:ascii="Calibri" w:eastAsia="Calibri" w:hAnsi="Calibri" w:cs="Calibri"/>
+                <w:sz w:val="22"/>
+                <w:szCs w:val="22"/>
+                <w:lang w:val="en-US"/>
+              </w:rPr>
+              <w:t>indien</w:t>
+            </w:r>
+            <w:proofErr w:type="spellEnd"/>
+            <w:r>
+              <w:rPr>
+                <w:rStyle w:val="None"/>
+                <w:rFonts w:ascii="Calibri" w:eastAsia="Calibri" w:hAnsi="Calibri" w:cs="Calibri"/>
+                <w:sz w:val="22"/>
+                <w:szCs w:val="22"/>
+                <w:lang w:val="en-US"/>
+              </w:rPr>
+              <w:t xml:space="preserve"> van </w:t>
+            </w:r>
+            <w:proofErr w:type="spellStart"/>
+            <w:r>
+              <w:rPr>
+                <w:rStyle w:val="None"/>
+                <w:rFonts w:ascii="Calibri" w:eastAsia="Calibri" w:hAnsi="Calibri" w:cs="Calibri"/>
+                <w:sz w:val="22"/>
+                <w:szCs w:val="22"/>
+                <w:lang w:val="en-US"/>
+              </w:rPr>
+              <w:t>toepassing</w:t>
+            </w:r>
+            <w:proofErr w:type="spellEnd"/>
+            <w:r>
+              <w:rPr>
+                <w:rStyle w:val="None"/>
+                <w:rFonts w:ascii="Calibri" w:eastAsia="Calibri" w:hAnsi="Calibri" w:cs="Calibri"/>
+                <w:sz w:val="22"/>
+                <w:szCs w:val="22"/>
+                <w:lang w:val="en-US"/>
+              </w:rPr>
+              <w:t xml:space="preserve">]. </w:t>
             </w:r>
             <w:r>
               <w:rPr>
@@ -1007,26 +970,7 @@
                 <w:lang w:val="en-US"/>
               </w:rPr>
               <w:br/>
-            </w:r>
-            <w:r>
-              <w:rPr>
-                <w:rStyle w:val="None"/>
-                <w:rFonts w:ascii="Calibri" w:eastAsia="Calibri" w:hAnsi="Calibri" w:cs="Calibri"/>
-                <w:sz w:val="22"/>
-                <w:szCs w:val="22"/>
-                <w:lang w:val="en-US"/>
-              </w:rPr>
-              <w:t>The broader goal of this research is to</w:t>
-            </w:r>
-            <w:r>
-              <w:rPr>
-                <w:rStyle w:val="None"/>
-                <w:rFonts w:ascii="Calibri" w:eastAsia="Calibri" w:hAnsi="Calibri" w:cs="Calibri"/>
-                <w:sz w:val="22"/>
-                <w:szCs w:val="22"/>
-                <w:lang w:val="en-US"/>
-              </w:rPr>
-              <w:t xml:space="preserve"> </w:t>
+              <w:t xml:space="preserve">The broader goal of this research is to </w:t>
             </w:r>
             <w:r>
               <w:rPr>
@@ -1171,17 +1115,7 @@
                 <w:szCs w:val="22"/>
                 <w:lang w:val="en-US"/>
               </w:rPr>
-              <w:t>Your privacy will be protected to the maximum extent allowable by law. No personally identifiable information will be reported in any research product. Moreover, only trained research staff will have access to your responses. Within these restrictions, res</w:t>
-            </w:r>
-            <w:r>
-              <w:rPr>
-                <w:rStyle w:val="None"/>
-                <w:rFonts w:ascii="Calibri" w:eastAsia="Calibri" w:hAnsi="Calibri" w:cs="Calibri"/>
-                <w:sz w:val="22"/>
-                <w:szCs w:val="22"/>
-                <w:lang w:val="en-US"/>
-              </w:rPr>
-              <w:t xml:space="preserve">ults of this study will be made available to you upon request. </w:t>
+              <w:t xml:space="preserve">Your privacy will be protected to the maximum extent allowable by law. No personally identifiable information will be reported in any research product. Moreover, only trained research staff will have access to your responses. Within these restrictions, results of this study will be made available to you upon request. </w:t>
             </w:r>
           </w:p>
           <w:p>
@@ -1210,36 +1144,7 @@
                 <w:lang w:val="en-US"/>
               </w:rPr>
               <w:br/>
-            </w:r>
-            <w:r>
-              <w:rPr>
-                <w:rStyle w:val="None"/>
-                <w:rFonts w:ascii="Calibri" w:eastAsia="Calibri" w:hAnsi="Calibri" w:cs="Calibri"/>
-                <w:sz w:val="22"/>
-                <w:szCs w:val="22"/>
-                <w:lang w:val="en-US"/>
-              </w:rPr>
-              <w:t>As indicated above, this research project involves making audio recordings of interviews with you. Transcribed segments from the audio recordings may be used in published forms (e.g., journal</w:t>
-            </w:r>
-            <w:r>
-              <w:rPr>
-                <w:rStyle w:val="None"/>
-                <w:rFonts w:ascii="Calibri" w:eastAsia="Calibri" w:hAnsi="Calibri" w:cs="Calibri"/>
-                <w:sz w:val="22"/>
-                <w:szCs w:val="22"/>
-                <w:lang w:val="en-US"/>
-              </w:rPr>
-              <w:t xml:space="preserve"> articles and book chapters). In the case of publication, pseudonyms will be used. The audio recordings, forms, and other documents created or collected as part of this study will be stored in a secure location in the researchers’ offices or on the researc</w:t>
-            </w:r>
-            <w:r>
-              <w:rPr>
-                <w:rStyle w:val="None"/>
-                <w:rFonts w:ascii="Calibri" w:eastAsia="Calibri" w:hAnsi="Calibri" w:cs="Calibri"/>
-                <w:sz w:val="22"/>
-                <w:szCs w:val="22"/>
-                <w:lang w:val="en-US"/>
-              </w:rPr>
-              <w:t>hers password-protected computers and will be destroyed within ten years of the initiation of the study.</w:t>
+              <w:t>As indicated above, this research project involves making audio recordings of interviews with you. Transcribed segments from the audio recordings may be used in published forms (e.g., journal articles and book chapters). In the case of publication, pseudonyms will be used. The audio recordings, forms, and other documents created or collected as part of this study will be stored in a secure location in the researchers’ offices or on the researchers password-protected computers and will be destroyed within ten years of the initiation of the study.</w:t>
             </w:r>
             <w:r>
               <w:rPr>
@@ -1514,27 +1419,29 @@
                 <w:szCs w:val="22"/>
                 <w:lang w:val="en-US"/>
               </w:rPr>
-              <w:t xml:space="preserve">Your participation in this research is completely voluntary.  </w:t>
-            </w:r>
-            <w:r>
-              <w:rPr>
-                <w:rStyle w:val="None"/>
-                <w:rFonts w:ascii="Calibri" w:eastAsia="Calibri" w:hAnsi="Calibri" w:cs="Calibri"/>
-                <w:sz w:val="22"/>
-                <w:szCs w:val="22"/>
-                <w:lang w:val="en-US"/>
-              </w:rPr>
-              <w:t>You may choose not to take part at all. If you decide to participate in this research, you may stop participating at any time.  If you decide not to participate in this study or if you stop participating at any time, you will not be penalised or lose any b</w:t>
-            </w:r>
-            <w:r>
-              <w:rPr>
-                <w:rStyle w:val="None"/>
-                <w:rFonts w:ascii="Calibri" w:eastAsia="Calibri" w:hAnsi="Calibri" w:cs="Calibri"/>
-                <w:sz w:val="22"/>
-                <w:szCs w:val="22"/>
-                <w:lang w:val="en-US"/>
-              </w:rPr>
-              <w:t>enefits to which you otherwise qualify. The data you provided before you stopped participating however will be processed in this research; no new data will be collected or used.</w:t>
+              <w:t xml:space="preserve">Your participation in this research is completely voluntary.  You may choose not to take part at all. If you decide to participate in this research, you may stop participating at any time.  If you decide not to participate in this study or if you stop participating at any time, you will not be </w:t>
+            </w:r>
+            <w:proofErr w:type="spellStart"/>
+            <w:r>
+              <w:rPr>
+                <w:rStyle w:val="None"/>
+                <w:rFonts w:ascii="Calibri" w:eastAsia="Calibri" w:hAnsi="Calibri" w:cs="Calibri"/>
+                <w:sz w:val="22"/>
+                <w:szCs w:val="22"/>
+                <w:lang w:val="en-US"/>
+              </w:rPr>
+              <w:t>penalised</w:t>
+            </w:r>
+            <w:proofErr w:type="spellEnd"/>
+            <w:r>
+              <w:rPr>
+                <w:rStyle w:val="None"/>
+                <w:rFonts w:ascii="Calibri" w:eastAsia="Calibri" w:hAnsi="Calibri" w:cs="Calibri"/>
+                <w:sz w:val="22"/>
+                <w:szCs w:val="22"/>
+                <w:lang w:val="en-US"/>
+              </w:rPr>
+              <w:t xml:space="preserve"> or lose any benefits to which you otherwise qualify. The data you provided before you stopped participating however will be processed in this research; no new data will be collected or used.</w:t>
             </w:r>
           </w:p>
           <w:p>
@@ -1581,17 +1488,7 @@
                 <w:szCs w:val="22"/>
                 <w:lang w:val="en-US"/>
               </w:rPr>
-              <w:t>If you decide to stop taking part in the study, if you have questions, concern</w:t>
-            </w:r>
-            <w:r>
-              <w:rPr>
-                <w:rStyle w:val="None"/>
-                <w:rFonts w:ascii="Calibri" w:eastAsia="Calibri" w:hAnsi="Calibri" w:cs="Calibri"/>
-                <w:sz w:val="22"/>
-                <w:szCs w:val="22"/>
-                <w:lang w:val="en-US"/>
-              </w:rPr>
-              <w:t xml:space="preserve">s, or complaints, or if you need to report an injury related to the research, please contact the primary investigator: </w:t>
+              <w:t xml:space="preserve">If you decide to stop taking part in the study, if you have questions, concerns, or complaints, or if you need to report an injury related to the research, please contact the primary investigator: </w:t>
             </w:r>
           </w:p>
           <w:p>
@@ -1782,17 +1679,7 @@
                 <w:szCs w:val="22"/>
                 <w:lang w:val="en-US"/>
               </w:rPr>
-              <w:t xml:space="preserve">Your signature indicates that you are at least 18 years of age; you have </w:t>
-            </w:r>
-            <w:r>
-              <w:rPr>
-                <w:rStyle w:val="None"/>
-                <w:rFonts w:ascii="Calibri" w:eastAsia="Calibri" w:hAnsi="Calibri" w:cs="Calibri"/>
-                <w:sz w:val="22"/>
-                <w:szCs w:val="22"/>
-                <w:lang w:val="en-US"/>
-              </w:rPr>
-              <w:t>read this consent form or have had it read to you; your questions have been answered to your satisfaction and you voluntarily agree that you will participate in this research study. You will receive a copy of this signed consent form.</w:t>
+              <w:t>Your signature indicates that you are at least 18 years of age; you have read this consent form or have had it read to you; your questions have been answered to your satisfaction and you voluntarily agree that you will participate in this research study. You will receive a copy of this signed consent form.</w:t>
             </w:r>
           </w:p>
           <w:p>
@@ -1890,16 +1777,7 @@
                 <w:sz w:val="22"/>
                 <w:szCs w:val="22"/>
               </w:rPr>
-              <w:t>1. I have been given sufficient information about</w:t>
-            </w:r>
-            <w:r>
-              <w:rPr>
-                <w:rStyle w:val="None"/>
-                <w:rFonts w:ascii="Calibri" w:eastAsia="Calibri" w:hAnsi="Calibri" w:cs="Calibri"/>
-                <w:sz w:val="22"/>
-                <w:szCs w:val="22"/>
-              </w:rPr>
-              <w:t xml:space="preserve"> this research project. The purpose of my participation as an interviewee in this project has been explained to me and is clear.</w:t>
+              <w:t>1. I have been given sufficient information about this research project. The purpose of my participation as an interviewee in this project has been explained to me and is clear.</w:t>
             </w:r>
           </w:p>
           <w:p>
@@ -1938,16 +1816,7 @@
                 <w:sz w:val="22"/>
                 <w:szCs w:val="22"/>
               </w:rPr>
-              <w:t>2. My participation as an interviewee in this project is voluntary. There is no explicit or implicit coercion whatsoever to par</w:t>
-            </w:r>
-            <w:r>
-              <w:rPr>
-                <w:rStyle w:val="None"/>
-                <w:rFonts w:ascii="Calibri" w:eastAsia="Calibri" w:hAnsi="Calibri" w:cs="Calibri"/>
-                <w:sz w:val="22"/>
-                <w:szCs w:val="22"/>
-              </w:rPr>
-              <w:t>ticipate.</w:t>
+              <w:t>2. My participation as an interviewee in this project is voluntary. There is no explicit or implicit coercion whatsoever to participate.</w:t>
             </w:r>
           </w:p>
           <w:p>
@@ -2021,16 +1890,7 @@
                 <w:sz w:val="22"/>
                 <w:szCs w:val="22"/>
               </w:rPr>
-              <w:t xml:space="preserve"> minutes. I allow the researcher(s) to take written note</w:t>
-            </w:r>
-            <w:r>
-              <w:rPr>
-                <w:rStyle w:val="None"/>
-                <w:rFonts w:ascii="Calibri" w:eastAsia="Calibri" w:hAnsi="Calibri" w:cs="Calibri"/>
-                <w:sz w:val="22"/>
-                <w:szCs w:val="22"/>
-              </w:rPr>
-              <w:t>s during the interview. I also may allow the recording (by audio/video tape) of the interview. It is clear to me that in case I do not want the interview to be taped I am at any point of time fully entitled to withdraw from participation.</w:t>
+              <w:t xml:space="preserve"> minutes. I allow the researcher(s) to take written notes during the interview. I also may allow the recording (by audio/video tape) of the interview. It is clear to me that in case I do not want the interview to be taped I am at any point of time fully entitled to withdraw from participation.</w:t>
             </w:r>
           </w:p>
         </w:tc>
@@ -2110,16 +1970,7 @@
                 <w:sz w:val="22"/>
                 <w:szCs w:val="22"/>
               </w:rPr>
-              <w:t>4. I have the r</w:t>
-            </w:r>
-            <w:r>
-              <w:rPr>
-                <w:rStyle w:val="None"/>
-                <w:rFonts w:ascii="Calibri" w:eastAsia="Calibri" w:hAnsi="Calibri" w:cs="Calibri"/>
-                <w:sz w:val="22"/>
-                <w:szCs w:val="22"/>
-              </w:rPr>
-              <w:t>ight not to answer any of the questions. If I feel uncomfortable in any way during the interview session, I have the right to withdraw from the interview.</w:t>
+              <w:t>4. I have the right not to answer any of the questions. If I feel uncomfortable in any way during the interview session, I have the right to withdraw from the interview.</w:t>
             </w:r>
           </w:p>
           <w:p>
@@ -2156,25 +2007,7 @@
                 <w:sz w:val="22"/>
                 <w:szCs w:val="22"/>
               </w:rPr>
-              <w:t xml:space="preserve">5. I have been given the explicit guarantees that, if I wish so, the researcher will not identify me </w:t>
-            </w:r>
-            <w:r>
-              <w:rPr>
-                <w:rStyle w:val="None"/>
-                <w:rFonts w:ascii="Calibri" w:eastAsia="Calibri" w:hAnsi="Calibri" w:cs="Calibri"/>
-                <w:sz w:val="22"/>
-                <w:szCs w:val="22"/>
-              </w:rPr>
-              <w:t>by name or function in any reports using information obtained from this interview, and that my confidentiality as a participant in this study will remain secure. In all cases subsequent uses of records and data will be subject to standard data use policies</w:t>
-            </w:r>
-            <w:r>
-              <w:rPr>
-                <w:rStyle w:val="None"/>
-                <w:rFonts w:ascii="Calibri" w:eastAsia="Calibri" w:hAnsi="Calibri" w:cs="Calibri"/>
-                <w:sz w:val="22"/>
-                <w:szCs w:val="22"/>
-              </w:rPr>
-              <w:t xml:space="preserve"> at the EU (Data Protection Policy).</w:t>
+              <w:t>5. I have been given the explicit guarantees that, if I wish so, the researcher will not identify me by name or function in any reports using information obtained from this interview, and that my confidentiality as a participant in this study will remain secure. In all cases subsequent uses of records and data will be subject to standard data use policies at the EU (Data Protection Policy).</w:t>
             </w:r>
           </w:p>
           <w:p>
@@ -2231,16 +2064,7 @@
                 <w:sz w:val="22"/>
                 <w:szCs w:val="22"/>
               </w:rPr>
-              <w:t xml:space="preserve"> and by the EU Ethics Committee. For research problems or any other question regardin</w:t>
-            </w:r>
-            <w:r>
-              <w:rPr>
-                <w:rStyle w:val="None"/>
-                <w:rFonts w:ascii="Calibri" w:eastAsia="Calibri" w:hAnsi="Calibri" w:cs="Calibri"/>
-                <w:sz w:val="22"/>
-                <w:szCs w:val="22"/>
-              </w:rPr>
-              <w:t xml:space="preserve">g the research project, the EU Ethics Committee may be contacted through [information of the contact person at the Ethics Committee at EU </w:t>
+              <w:t xml:space="preserve"> and by the EU Ethics Committee. For research problems or any other question regarding the research project, the EU Ethics Committee may be contacted through [information of the contact person at the Ethics Committee at EU </w:t>
             </w:r>
             <w:r>
               <w:rPr>
@@ -2297,16 +2121,7 @@
                 <w:sz w:val="22"/>
                 <w:szCs w:val="22"/>
               </w:rPr>
-              <w:t xml:space="preserve">7. I have read and understood the points and statements of this form. I have </w:t>
-            </w:r>
-            <w:r>
-              <w:rPr>
-                <w:rStyle w:val="None"/>
-                <w:rFonts w:ascii="Calibri" w:eastAsia="Calibri" w:hAnsi="Calibri" w:cs="Calibri"/>
-                <w:sz w:val="22"/>
-                <w:szCs w:val="22"/>
-              </w:rPr>
-              <w:t>had all my questions answered to my satisfaction, and I voluntarily agree to participate in this study.</w:t>
+              <w:t>7. I have read and understood the points and statements of this form. I have had all my questions answered to my satisfaction, and I voluntarily agree to participate in this study.</w:t>
             </w:r>
           </w:p>
           <w:p>
@@ -2408,6 +2223,7 @@
                 <w:szCs w:val="22"/>
                 <w:lang w:val="en-US"/>
               </w:rPr>
+              <w:lastRenderedPageBreak/>
               <w:t>Signature and Date</w:t>
             </w:r>
           </w:p>
@@ -2846,8 +2662,8 @@
       </w:pPr>
     </w:p>
     <w:sectPr>
-      <w:headerReference w:type="default" r:id="rId7"/>
-      <w:footerReference w:type="default" r:id="rId8"/>
+      <w:headerReference w:type="default" r:id="rId6"/>
+      <w:footerReference w:type="default" r:id="rId7"/>
       <w:pgSz w:w="11900" w:h="16840"/>
       <w:pgMar w:top="2268" w:right="1418" w:bottom="1418" w:left="1418" w:header="709" w:footer="709" w:gutter="0"/>
       <w:cols w:space="720"/>
@@ -2857,7 +2673,7 @@
 </file>
 
 <file path=word/endnotes.xml><?xml version="1.0" encoding="utf-8"?>
-<w:endnotes xmlns:wpc="http://schemas.microsoft.com/office/word/2010/wordprocessingCanvas" xmlns:mc="http://schemas.openxmlformats.org/markup-compatibility/2006" xmlns:o="urn:schemas-microsoft-com:office:office" xmlns:r="http://schemas.openxmlformats.org/officeDocument/2006/relationships" xmlns:m="http://schemas.openxmlformats.org/officeDocument/2006/math" xmlns:v="urn:schemas-microsoft-com:vml" xmlns:wp14="http://schemas.microsoft.com/office/word/2010/wordprocessingDrawing" xmlns:wp="http://schemas.openxmlformats.org/drawingml/2006/wordprocessingDrawing" xmlns:w10="urn:schemas-microsoft-com:office:word" xmlns:w="http://schemas.openxmlformats.org/wordprocessingml/2006/main" xmlns:w14="http://schemas.microsoft.com/office/word/2010/wordml" xmlns:w15="http://schemas.microsoft.com/office/word/2012/wordml" xmlns:wpg="http://schemas.microsoft.com/office/word/2010/wordprocessingGroup" xmlns:wpi="http://schemas.microsoft.com/office/word/2010/wordprocessingInk" xmlns:wne="http://schemas.microsoft.com/office/word/2006/wordml" xmlns:wps="http://schemas.microsoft.com/office/word/2010/wordprocessingShape" mc:Ignorable="w14 w15 wp14">
+<w:endnotes xmlns:wpc="http://schemas.microsoft.com/office/word/2010/wordprocessingCanvas" xmlns:cx="http://schemas.microsoft.com/office/drawing/2014/chartex" xmlns:cx1="http://schemas.microsoft.com/office/drawing/2015/9/8/chartex" xmlns:cx2="http://schemas.microsoft.com/office/drawing/2015/10/21/chartex" xmlns:cx3="http://schemas.microsoft.com/office/drawing/2016/5/9/chartex" xmlns:cx4="http://schemas.microsoft.com/office/drawing/2016/5/10/chartex" xmlns:cx5="http://schemas.microsoft.com/office/drawing/2016/5/11/chartex" xmlns:cx6="http://schemas.microsoft.com/office/drawing/2016/5/12/chartex" xmlns:cx7="http://schemas.microsoft.com/office/drawing/2016/5/13/chartex" xmlns:cx8="http://schemas.microsoft.com/office/drawing/2016/5/14/chartex" xmlns:mc="http://schemas.openxmlformats.org/markup-compatibility/2006" xmlns:aink="http://schemas.microsoft.com/office/drawing/2016/ink" xmlns:am3d="http://schemas.microsoft.com/office/drawing/2017/model3d" xmlns:o="urn:schemas-microsoft-com:office:office" xmlns:oel="http://schemas.microsoft.com/office/2019/extlst" xmlns:r="http://schemas.openxmlformats.org/officeDocument/2006/relationships" xmlns:m="http://schemas.openxmlformats.org/officeDocument/2006/math" xmlns:v="urn:schemas-microsoft-com:vml" xmlns:wp14="http://schemas.microsoft.com/office/word/2010/wordprocessingDrawing" xmlns:wp="http://schemas.openxmlformats.org/drawingml/2006/wordprocessingDrawing" xmlns:w10="urn:schemas-microsoft-com:office:word" xmlns:w="http://schemas.openxmlformats.org/wordprocessingml/2006/main" xmlns:w14="http://schemas.microsoft.com/office/word/2010/wordml" xmlns:w15="http://schemas.microsoft.com/office/word/2012/wordml" xmlns:w16cex="http://schemas.microsoft.com/office/word/2018/wordml/cex" xmlns:w16cid="http://schemas.microsoft.com/office/word/2016/wordml/cid" xmlns:w16="http://schemas.microsoft.com/office/word/2018/wordml" xmlns:w16sdtdh="http://schemas.microsoft.com/office/word/2020/wordml/sdtdatahash" xmlns:w16se="http://schemas.microsoft.com/office/word/2015/wordml/symex" xmlns:wpg="http://schemas.microsoft.com/office/word/2010/wordprocessingGroup" xmlns:wpi="http://schemas.microsoft.com/office/word/2010/wordprocessingInk" xmlns:wne="http://schemas.microsoft.com/office/word/2006/wordml" xmlns:wps="http://schemas.microsoft.com/office/word/2010/wordprocessingShape" mc:Ignorable="w14 w15 w16se w16cid w16 w16cex w16sdtdh wp14">
   <w:endnote w:type="separator" w:id="-1">
     <w:p>
       <w:r>
@@ -2876,7 +2692,7 @@
 </file>
 
 <file path=word/footer1.xml><?xml version="1.0" encoding="utf-8"?>
-<w:ftr xmlns:wpc="http://schemas.microsoft.com/office/word/2010/wordprocessingCanvas" xmlns:mc="http://schemas.openxmlformats.org/markup-compatibility/2006" xmlns:o="urn:schemas-microsoft-com:office:office" xmlns:r="http://schemas.openxmlformats.org/officeDocument/2006/relationships" xmlns:m="http://schemas.openxmlformats.org/officeDocument/2006/math" xmlns:v="urn:schemas-microsoft-com:vml" xmlns:wp14="http://schemas.microsoft.com/office/word/2010/wordprocessingDrawing" xmlns:wp="http://schemas.openxmlformats.org/drawingml/2006/wordprocessingDrawing" xmlns:w10="urn:schemas-microsoft-com:office:word" xmlns:w="http://schemas.openxmlformats.org/wordprocessingml/2006/main" xmlns:w14="http://schemas.microsoft.com/office/word/2010/wordml" xmlns:w15="http://schemas.microsoft.com/office/word/2012/wordml" xmlns:wpg="http://schemas.microsoft.com/office/word/2010/wordprocessingGroup" xmlns:wpi="http://schemas.microsoft.com/office/word/2010/wordprocessingInk" xmlns:wne="http://schemas.microsoft.com/office/word/2006/wordml" xmlns:wps="http://schemas.microsoft.com/office/word/2010/wordprocessingShape" mc:Ignorable="w14 w15 wp14">
+<w:ftr xmlns:wpc="http://schemas.microsoft.com/office/word/2010/wordprocessingCanvas" xmlns:cx="http://schemas.microsoft.com/office/drawing/2014/chartex" xmlns:cx1="http://schemas.microsoft.com/office/drawing/2015/9/8/chartex" xmlns:cx2="http://schemas.microsoft.com/office/drawing/2015/10/21/chartex" xmlns:cx3="http://schemas.microsoft.com/office/drawing/2016/5/9/chartex" xmlns:cx4="http://schemas.microsoft.com/office/drawing/2016/5/10/chartex" xmlns:cx5="http://schemas.microsoft.com/office/drawing/2016/5/11/chartex" xmlns:cx6="http://schemas.microsoft.com/office/drawing/2016/5/12/chartex" xmlns:cx7="http://schemas.microsoft.com/office/drawing/2016/5/13/chartex" xmlns:cx8="http://schemas.microsoft.com/office/drawing/2016/5/14/chartex" xmlns:mc="http://schemas.openxmlformats.org/markup-compatibility/2006" xmlns:aink="http://schemas.microsoft.com/office/drawing/2016/ink" xmlns:am3d="http://schemas.microsoft.com/office/drawing/2017/model3d" xmlns:o="urn:schemas-microsoft-com:office:office" xmlns:oel="http://schemas.microsoft.com/office/2019/extlst" xmlns:r="http://schemas.openxmlformats.org/officeDocument/2006/relationships" xmlns:m="http://schemas.openxmlformats.org/officeDocument/2006/math" xmlns:v="urn:schemas-microsoft-com:vml" xmlns:wp14="http://schemas.microsoft.com/office/word/2010/wordprocessingDrawing" xmlns:wp="http://schemas.openxmlformats.org/drawingml/2006/wordprocessingDrawing" xmlns:w10="urn:schemas-microsoft-com:office:word" xmlns:w="http://schemas.openxmlformats.org/wordprocessingml/2006/main" xmlns:w14="http://schemas.microsoft.com/office/word/2010/wordml" xmlns:w15="http://schemas.microsoft.com/office/word/2012/wordml" xmlns:w16cex="http://schemas.microsoft.com/office/word/2018/wordml/cex" xmlns:w16cid="http://schemas.microsoft.com/office/word/2016/wordml/cid" xmlns:w16="http://schemas.microsoft.com/office/word/2018/wordml" xmlns:w16sdtdh="http://schemas.microsoft.com/office/word/2020/wordml/sdtdatahash" xmlns:w16se="http://schemas.microsoft.com/office/word/2015/wordml/symex" xmlns:wpg="http://schemas.microsoft.com/office/word/2010/wordprocessingGroup" xmlns:wpi="http://schemas.microsoft.com/office/word/2010/wordprocessingInk" xmlns:wne="http://schemas.microsoft.com/office/word/2006/wordml" xmlns:wps="http://schemas.microsoft.com/office/word/2010/wordprocessingShape" mc:Ignorable="w14 w15 w16se w16cid w16 w16cex w16sdtdh wp14">
   <w:p>
     <w:pPr>
       <w:pStyle w:val="Footer"/>
@@ -2927,7 +2743,7 @@
 </file>
 
 <file path=word/footnotes.xml><?xml version="1.0" encoding="utf-8"?>
-<w:footnotes xmlns:wpc="http://schemas.microsoft.com/office/word/2010/wordprocessingCanvas" xmlns:mc="http://schemas.openxmlformats.org/markup-compatibility/2006" xmlns:o="urn:schemas-microsoft-com:office:office" xmlns:r="http://schemas.openxmlformats.org/officeDocument/2006/relationships" xmlns:m="http://schemas.openxmlformats.org/officeDocument/2006/math" xmlns:v="urn:schemas-microsoft-com:vml" xmlns:wp14="http://schemas.microsoft.com/office/word/2010/wordprocessingDrawing" xmlns:wp="http://schemas.openxmlformats.org/drawingml/2006/wordprocessingDrawing" xmlns:w10="urn:schemas-microsoft-com:office:word" xmlns:w="http://schemas.openxmlformats.org/wordprocessingml/2006/main" xmlns:w14="http://schemas.microsoft.com/office/word/2010/wordml" xmlns:w15="http://schemas.microsoft.com/office/word/2012/wordml" xmlns:wpg="http://schemas.microsoft.com/office/word/2010/wordprocessingGroup" xmlns:wpi="http://schemas.microsoft.com/office/word/2010/wordprocessingInk" xmlns:wne="http://schemas.microsoft.com/office/word/2006/wordml" xmlns:wps="http://schemas.microsoft.com/office/word/2010/wordprocessingShape" mc:Ignorable="w14 w15 wp14">
+<w:footnotes xmlns:wpc="http://schemas.microsoft.com/office/word/2010/wordprocessingCanvas" xmlns:cx="http://schemas.microsoft.com/office/drawing/2014/chartex" xmlns:cx1="http://schemas.microsoft.com/office/drawing/2015/9/8/chartex" xmlns:cx2="http://schemas.microsoft.com/office/drawing/2015/10/21/chartex" xmlns:cx3="http://schemas.microsoft.com/office/drawing/2016/5/9/chartex" xmlns:cx4="http://schemas.microsoft.com/office/drawing/2016/5/10/chartex" xmlns:cx5="http://schemas.microsoft.com/office/drawing/2016/5/11/chartex" xmlns:cx6="http://schemas.microsoft.com/office/drawing/2016/5/12/chartex" xmlns:cx7="http://schemas.microsoft.com/office/drawing/2016/5/13/chartex" xmlns:cx8="http://schemas.microsoft.com/office/drawing/2016/5/14/chartex" xmlns:mc="http://schemas.openxmlformats.org/markup-compatibility/2006" xmlns:aink="http://schemas.microsoft.com/office/drawing/2016/ink" xmlns:am3d="http://schemas.microsoft.com/office/drawing/2017/model3d" xmlns:o="urn:schemas-microsoft-com:office:office" xmlns:oel="http://schemas.microsoft.com/office/2019/extlst" xmlns:r="http://schemas.openxmlformats.org/officeDocument/2006/relationships" xmlns:m="http://schemas.openxmlformats.org/officeDocument/2006/math" xmlns:v="urn:schemas-microsoft-com:vml" xmlns:wp14="http://schemas.microsoft.com/office/word/2010/wordprocessingDrawing" xmlns:wp="http://schemas.openxmlformats.org/drawingml/2006/wordprocessingDrawing" xmlns:w10="urn:schemas-microsoft-com:office:word" xmlns:w="http://schemas.openxmlformats.org/wordprocessingml/2006/main" xmlns:w14="http://schemas.microsoft.com/office/word/2010/wordml" xmlns:w15="http://schemas.microsoft.com/office/word/2012/wordml" xmlns:w16cex="http://schemas.microsoft.com/office/word/2018/wordml/cex" xmlns:w16cid="http://schemas.microsoft.com/office/word/2016/wordml/cid" xmlns:w16="http://schemas.microsoft.com/office/word/2018/wordml" xmlns:w16sdtdh="http://schemas.microsoft.com/office/word/2020/wordml/sdtdatahash" xmlns:w16se="http://schemas.microsoft.com/office/word/2015/wordml/symex" xmlns:wpg="http://schemas.microsoft.com/office/word/2010/wordprocessingGroup" xmlns:wpi="http://schemas.microsoft.com/office/word/2010/wordprocessingInk" xmlns:wne="http://schemas.microsoft.com/office/word/2006/wordml" xmlns:wps="http://schemas.microsoft.com/office/word/2010/wordprocessingShape" mc:Ignorable="w14 w15 w16se w16cid w16 w16cex w16sdtdh wp14">
   <w:footnote w:type="separator" w:id="-1">
     <w:p>
       <w:r>
@@ -2946,7 +2762,7 @@
 </file>
 
 <file path=word/header1.xml><?xml version="1.0" encoding="utf-8"?>
-<w:hdr xmlns:wpc="http://schemas.microsoft.com/office/word/2010/wordprocessingCanvas" xmlns:mc="http://schemas.openxmlformats.org/markup-compatibility/2006" xmlns:o="urn:schemas-microsoft-com:office:office" xmlns:r="http://schemas.openxmlformats.org/officeDocument/2006/relationships" xmlns:m="http://schemas.openxmlformats.org/officeDocument/2006/math" xmlns:v="urn:schemas-microsoft-com:vml" xmlns:wp14="http://schemas.microsoft.com/office/word/2010/wordprocessingDrawing" xmlns:wp="http://schemas.openxmlformats.org/drawingml/2006/wordprocessingDrawing" xmlns:w10="urn:schemas-microsoft-com:office:word" xmlns:w="http://schemas.openxmlformats.org/wordprocessingml/2006/main" xmlns:w14="http://schemas.microsoft.com/office/word/2010/wordml" xmlns:w15="http://schemas.microsoft.com/office/word/2012/wordml" xmlns:wpg="http://schemas.microsoft.com/office/word/2010/wordprocessingGroup" xmlns:wpi="http://schemas.microsoft.com/office/word/2010/wordprocessingInk" xmlns:wne="http://schemas.microsoft.com/office/word/2006/wordml" xmlns:wps="http://schemas.microsoft.com/office/word/2010/wordprocessingShape" mc:Ignorable="w14 w15 wp14">
+<w:hdr xmlns:wpc="http://schemas.microsoft.com/office/word/2010/wordprocessingCanvas" xmlns:cx="http://schemas.microsoft.com/office/drawing/2014/chartex" xmlns:cx1="http://schemas.microsoft.com/office/drawing/2015/9/8/chartex" xmlns:cx2="http://schemas.microsoft.com/office/drawing/2015/10/21/chartex" xmlns:cx3="http://schemas.microsoft.com/office/drawing/2016/5/9/chartex" xmlns:cx4="http://schemas.microsoft.com/office/drawing/2016/5/10/chartex" xmlns:cx5="http://schemas.microsoft.com/office/drawing/2016/5/11/chartex" xmlns:cx6="http://schemas.microsoft.com/office/drawing/2016/5/12/chartex" xmlns:cx7="http://schemas.microsoft.com/office/drawing/2016/5/13/chartex" xmlns:cx8="http://schemas.microsoft.com/office/drawing/2016/5/14/chartex" xmlns:mc="http://schemas.openxmlformats.org/markup-compatibility/2006" xmlns:aink="http://schemas.microsoft.com/office/drawing/2016/ink" xmlns:am3d="http://schemas.microsoft.com/office/drawing/2017/model3d" xmlns:o="urn:schemas-microsoft-com:office:office" xmlns:oel="http://schemas.microsoft.com/office/2019/extlst" xmlns:r="http://schemas.openxmlformats.org/officeDocument/2006/relationships" xmlns:m="http://schemas.openxmlformats.org/officeDocument/2006/math" xmlns:v="urn:schemas-microsoft-com:vml" xmlns:wp14="http://schemas.microsoft.com/office/word/2010/wordprocessingDrawing" xmlns:wp="http://schemas.openxmlformats.org/drawingml/2006/wordprocessingDrawing" xmlns:w10="urn:schemas-microsoft-com:office:word" xmlns:w="http://schemas.openxmlformats.org/wordprocessingml/2006/main" xmlns:w14="http://schemas.microsoft.com/office/word/2010/wordml" xmlns:w15="http://schemas.microsoft.com/office/word/2012/wordml" xmlns:w16cex="http://schemas.microsoft.com/office/word/2018/wordml/cex" xmlns:w16cid="http://schemas.microsoft.com/office/word/2016/wordml/cid" xmlns:w16="http://schemas.microsoft.com/office/word/2018/wordml" xmlns:w16sdtdh="http://schemas.microsoft.com/office/word/2020/wordml/sdtdatahash" xmlns:w16se="http://schemas.microsoft.com/office/word/2015/wordml/symex" xmlns:wpg="http://schemas.microsoft.com/office/word/2010/wordprocessingGroup" xmlns:wpi="http://schemas.microsoft.com/office/word/2010/wordprocessingInk" xmlns:wne="http://schemas.microsoft.com/office/word/2006/wordml" xmlns:wps="http://schemas.microsoft.com/office/word/2010/wordprocessingShape" mc:Ignorable="w14 w15 w16se w16cid w16 w16cex w16sdtdh wp14">
   <w:p>
     <w:pPr>
       <w:pStyle w:val="Header"/>
@@ -2960,62 +2776,7 @@
         <w:noProof/>
       </w:rPr>
       <w:drawing>
-        <wp:anchor distT="152400" distB="152400" distL="152400" distR="152400" simplePos="0" relativeHeight="251658240" behindDoc="1" locked="0" layoutInCell="1" allowOverlap="1">
-          <wp:simplePos x="0" y="0"/>
-          <wp:positionH relativeFrom="page">
-            <wp:posOffset>5410200</wp:posOffset>
-          </wp:positionH>
-          <wp:positionV relativeFrom="page">
-            <wp:posOffset>473709</wp:posOffset>
-          </wp:positionV>
-          <wp:extent cx="1616712" cy="720091"/>
-          <wp:effectExtent l="0" t="0" r="0" b="0"/>
-          <wp:wrapNone/>
-          <wp:docPr id="1073741825" name="officeArt object"/>
-          <wp:cNvGraphicFramePr/>
-          <a:graphic xmlns:a="http://schemas.openxmlformats.org/drawingml/2006/main">
-            <a:graphicData uri="http://schemas.openxmlformats.org/drawingml/2006/picture">
-              <pic:pic xmlns:pic="http://schemas.openxmlformats.org/drawingml/2006/picture">
-                <pic:nvPicPr>
-                  <pic:cNvPr id="1073741825" name="image1.png"/>
-                  <pic:cNvPicPr>
-                    <a:picLocks noChangeAspect="1"/>
-                  </pic:cNvPicPr>
-                </pic:nvPicPr>
-                <pic:blipFill>
-                  <a:blip r:embed="rId1">
-                    <a:extLst/>
-                  </a:blip>
-                  <a:stretch>
-                    <a:fillRect/>
-                  </a:stretch>
-                </pic:blipFill>
-                <pic:spPr>
-                  <a:xfrm>
-                    <a:off x="0" y="0"/>
-                    <a:ext cx="1616712" cy="720091"/>
-                  </a:xfrm>
-                  <a:prstGeom prst="rect">
-                    <a:avLst/>
-                  </a:prstGeom>
-                  <a:ln w="12700" cap="flat">
-                    <a:noFill/>
-                    <a:miter lim="400000"/>
-                  </a:ln>
-                  <a:effectLst/>
-                </pic:spPr>
-              </pic:pic>
-            </a:graphicData>
-          </a:graphic>
-        </wp:anchor>
-      </w:drawing>
-    </w:r>
-    <w:r>
-      <w:rPr>
-        <w:noProof/>
-      </w:rPr>
-      <w:drawing>
-        <wp:anchor distT="152400" distB="152400" distL="152400" distR="152400" simplePos="0" relativeHeight="251659264" behindDoc="1" locked="0" layoutInCell="1" allowOverlap="1">
+        <wp:anchor distT="152400" distB="152400" distL="152400" distR="152400" simplePos="0" relativeHeight="251659264" behindDoc="1" locked="0" layoutInCell="1" allowOverlap="1" wp14:anchorId="50D399B9" wp14:editId="7E17F768">
           <wp:simplePos x="0" y="0"/>
           <wp:positionH relativeFrom="page">
             <wp:posOffset>648335</wp:posOffset>
@@ -3038,9 +2799,7 @@
                   </pic:cNvPicPr>
                 </pic:nvPicPr>
                 <pic:blipFill>
-                  <a:blip r:embed="rId2">
-                    <a:extLst/>
-                  </a:blip>
+                  <a:blip r:embed="rId1"/>
                   <a:stretch>
                     <a:fillRect/>
                   </a:stretch>
@@ -3104,40 +2863,12 @@
     <w:pPr>
       <w:pStyle w:val="Header"/>
     </w:pPr>
-    <w:r>
-      <w:rPr>
-        <w:rFonts w:ascii="Arial" w:hAnsi="Arial"/>
-        <w:b/>
-        <w:bCs/>
-        <w:i/>
-        <w:iCs/>
-      </w:rPr>
-      <w:t>version 0.2</w:t>
-    </w:r>
-    <w:r>
-      <w:rPr>
-        <w:rFonts w:ascii="Arial" w:hAnsi="Arial"/>
-        <w:b/>
-        <w:bCs/>
-        <w:sz w:val="28"/>
-        <w:szCs w:val="28"/>
-      </w:rPr>
-      <w:t xml:space="preserve"> </w:t>
-    </w:r>
-    <w:r>
-      <w:rPr>
-        <w:rFonts w:ascii="Gill Sans" w:hAnsi="Gill Sans"/>
-        <w:sz w:val="18"/>
-        <w:szCs w:val="18"/>
-      </w:rPr>
-      <w:t>M. Nariman and M. Domingus, March 2017</w:t>
-    </w:r>
   </w:p>
 </w:hdr>
 </file>
 
 <file path=word/styles.xml><?xml version="1.0" encoding="utf-8"?>
-<w:styles xmlns:mc="http://schemas.openxmlformats.org/markup-compatibility/2006" xmlns:r="http://schemas.openxmlformats.org/officeDocument/2006/relationships" xmlns:w="http://schemas.openxmlformats.org/wordprocessingml/2006/main" xmlns:w14="http://schemas.microsoft.com/office/word/2010/wordml" xmlns:w15="http://schemas.microsoft.com/office/word/2012/wordml" mc:Ignorable="w14 w15">
+<w:styles xmlns:mc="http://schemas.openxmlformats.org/markup-compatibility/2006" xmlns:r="http://schemas.openxmlformats.org/officeDocument/2006/relationships" xmlns:w="http://schemas.openxmlformats.org/wordprocessingml/2006/main" xmlns:w14="http://schemas.microsoft.com/office/word/2010/wordml" xmlns:w15="http://schemas.microsoft.com/office/word/2012/wordml" xmlns:w16cex="http://schemas.microsoft.com/office/word/2018/wordml/cex" xmlns:w16cid="http://schemas.microsoft.com/office/word/2016/wordml/cid" xmlns:w16="http://schemas.microsoft.com/office/word/2018/wordml" xmlns:w16sdtdh="http://schemas.microsoft.com/office/word/2020/wordml/sdtdatahash" xmlns:w16se="http://schemas.microsoft.com/office/word/2015/wordml/symex" mc:Ignorable="w14 w15 w16se w16cid w16 w16cex w16sdtdh">
   <w:docDefaults>
     <w:rPrDefault>
       <w:rPr>
@@ -3159,7 +2890,7 @@
       </w:pPr>
     </w:pPrDefault>
   </w:docDefaults>
-  <w:latentStyles w:defLockedState="0" w:defUIPriority="99" w:defSemiHidden="0" w:defUnhideWhenUsed="0" w:defQFormat="0" w:count="371">
+  <w:latentStyles w:defLockedState="0" w:defUIPriority="99" w:defSemiHidden="0" w:defUnhideWhenUsed="0" w:defQFormat="0" w:count="376">
     <w:lsdException w:name="Normal" w:uiPriority="0" w:qFormat="1"/>
     <w:lsdException w:name="heading 1" w:uiPriority="9" w:qFormat="1"/>
     <w:lsdException w:name="heading 2" w:semiHidden="1" w:uiPriority="9" w:unhideWhenUsed="1" w:qFormat="1"/>
@@ -3531,6 +3262,11 @@
     <w:lsdException w:name="List Table 5 Dark Accent 6" w:uiPriority="50"/>
     <w:lsdException w:name="List Table 6 Colorful Accent 6" w:uiPriority="51"/>
     <w:lsdException w:name="List Table 7 Colorful Accent 6" w:uiPriority="52"/>
+    <w:lsdException w:name="Mention" w:semiHidden="1" w:unhideWhenUsed="1"/>
+    <w:lsdException w:name="Smart Hyperlink" w:semiHidden="1" w:unhideWhenUsed="1"/>
+    <w:lsdException w:name="Hashtag" w:semiHidden="1" w:unhideWhenUsed="1"/>
+    <w:lsdException w:name="Unresolved Mention" w:semiHidden="1" w:unhideWhenUsed="1"/>
+    <w:lsdException w:name="Smart Link" w:semiHidden="1" w:unhideWhenUsed="1"/>
   </w:latentStyles>
   <w:style w:type="paragraph" w:default="1" w:styleId="Normal">
     <w:name w:val="Normal"/>

</xml_diff>